<commit_message>
persian readme becomes complete.
</commit_message>
<xml_diff>
--- a/Persian Readme.docx
+++ b/Persian Readme.docx
@@ -6,7 +6,6 @@
       <w:pPr>
         <w:jc w:val="center"/>
         <w:rPr>
-          <w:rFonts w:hint="cs"/>
           <w:rtl/>
           <w:lang w:bidi="fa-IR"/>
         </w:rPr>
@@ -28,8 +27,8 @@
           <w:numId w:val="1"/>
         </w:numPr>
         <w:bidi/>
-        <w:rPr>
-          <w:rFonts w:hint="cs"/>
+        <w:spacing w:line="600" w:lineRule="auto"/>
+        <w:rPr>
           <w:lang w:bidi="fa-IR"/>
         </w:rPr>
       </w:pPr>
@@ -46,8 +45,8 @@
       <w:pPr>
         <w:pStyle w:val="ListParagraph"/>
         <w:bidi/>
-        <w:rPr>
-          <w:rFonts w:hint="cs"/>
+        <w:spacing w:line="480" w:lineRule="auto"/>
+        <w:rPr>
           <w:rtl/>
           <w:lang w:bidi="fa-IR"/>
         </w:rPr>
@@ -79,33 +78,43 @@
       <w:pPr>
         <w:pStyle w:val="ListParagraph"/>
         <w:bidi/>
+        <w:spacing w:line="480" w:lineRule="auto"/>
+        <w:rPr>
+          <w:rtl/>
+          <w:lang w:bidi="fa-IR"/>
+        </w:rPr>
+      </w:pPr>
+      <w:r>
         <w:rPr>
           <w:rFonts w:hint="cs"/>
           <w:rtl/>
           <w:lang w:bidi="fa-IR"/>
         </w:rPr>
-      </w:pPr>
+        <w:t xml:space="preserve">قسمت </w:t>
+      </w:r>
+      <w:bookmarkStart w:id="0" w:name="OLE_LINK1"/>
+      <w:r>
+        <w:rPr>
+          <w:lang w:bidi="fa-IR"/>
+        </w:rPr>
+        <w:t>model</w:t>
+      </w:r>
       <w:r>
         <w:rPr>
           <w:rFonts w:hint="cs"/>
           <w:rtl/>
           <w:lang w:bidi="fa-IR"/>
         </w:rPr>
-        <w:t xml:space="preserve">قسمت </w:t>
-      </w:r>
-      <w:r>
-        <w:rPr>
-          <w:lang w:bidi="fa-IR"/>
-        </w:rPr>
-        <w:t>model</w:t>
-      </w:r>
+        <w:t xml:space="preserve"> برایارتباط با دیتا بی</w:t>
+      </w:r>
+      <w:bookmarkEnd w:id="0"/>
       <w:r>
         <w:rPr>
           <w:rFonts w:hint="cs"/>
           <w:rtl/>
           <w:lang w:bidi="fa-IR"/>
         </w:rPr>
-        <w:t xml:space="preserve"> برایارتباط با دیتا بیس اوراکل است. در این قسمت از فزیم ورک </w:t>
+        <w:t xml:space="preserve">س اوراکل است. در این قسمت از فزیم ورک </w:t>
       </w:r>
       <w:r>
         <w:rPr>
@@ -126,8 +135,8 @@
       <w:pPr>
         <w:pStyle w:val="ListParagraph"/>
         <w:bidi/>
-        <w:rPr>
-          <w:rFonts w:hint="cs"/>
+        <w:spacing w:line="480" w:lineRule="auto"/>
+        <w:rPr>
           <w:rtl/>
           <w:lang w:bidi="fa-IR"/>
         </w:rPr>
@@ -187,42 +196,40 @@
       <w:pPr>
         <w:pStyle w:val="ListParagraph"/>
         <w:bidi/>
+        <w:spacing w:line="480" w:lineRule="auto"/>
+        <w:rPr>
+          <w:rtl/>
+          <w:lang w:bidi="fa-IR"/>
+        </w:rPr>
+      </w:pPr>
+      <w:r>
         <w:rPr>
           <w:rFonts w:hint="cs"/>
           <w:rtl/>
           <w:lang w:bidi="fa-IR"/>
         </w:rPr>
-      </w:pPr>
+        <w:t xml:space="preserve">بخش </w:t>
+      </w:r>
+      <w:r>
+        <w:rPr>
+          <w:lang w:bidi="fa-IR"/>
+        </w:rPr>
+        <w:t>view</w:t>
+      </w:r>
       <w:r>
         <w:rPr>
           <w:rFonts w:hint="cs"/>
           <w:rtl/>
           <w:lang w:bidi="fa-IR"/>
         </w:rPr>
-        <w:t xml:space="preserve">بخش </w:t>
-      </w:r>
-      <w:r>
-        <w:rPr>
-          <w:lang w:bidi="fa-IR"/>
-        </w:rPr>
-        <w:t>view</w:t>
-      </w:r>
-      <w:r>
-        <w:rPr>
-          <w:rFonts w:hint="cs"/>
-          <w:rtl/>
-          <w:lang w:bidi="fa-IR"/>
-        </w:rPr>
         <w:t xml:space="preserve"> تشکیل شده از صفحات </w:t>
       </w:r>
-      <w:proofErr w:type="spellStart"/>
       <w:r>
         <w:rPr>
           <w:lang w:bidi="fa-IR"/>
         </w:rPr>
         <w:t>jsp</w:t>
       </w:r>
-      <w:proofErr w:type="spellEnd"/>
       <w:r>
         <w:rPr>
           <w:rFonts w:hint="cs"/>
@@ -250,6 +257,7 @@
           <w:numId w:val="1"/>
         </w:numPr>
         <w:bidi/>
+        <w:spacing w:line="480" w:lineRule="auto"/>
         <w:rPr>
           <w:lang w:bidi="fa-IR"/>
         </w:rPr>
@@ -274,176 +282,703 @@
         <w:pStyle w:val="HTMLPreformatted"/>
         <w:shd w:val="clear" w:color="auto" w:fill="FFFFFF"/>
         <w:bidi/>
-        <w:rPr>
-          <w:rFonts w:hint="cs"/>
+        <w:spacing w:line="360" w:lineRule="auto"/>
+        <w:ind w:left="720"/>
+        <w:rPr>
+          <w:rFonts w:asciiTheme="minorHAnsi" w:eastAsiaTheme="minorHAnsi" w:hAnsiTheme="minorHAnsi" w:cstheme="minorBidi"/>
+          <w:sz w:val="22"/>
+          <w:szCs w:val="22"/>
+          <w:lang w:bidi="fa-IR"/>
+        </w:rPr>
+      </w:pPr>
+      <w:r>
+        <w:rPr>
+          <w:rFonts w:asciiTheme="minorHAnsi" w:eastAsiaTheme="minorHAnsi" w:hAnsiTheme="minorHAnsi" w:cstheme="minorBidi" w:hint="cs"/>
+          <w:sz w:val="22"/>
+          <w:szCs w:val="22"/>
+          <w:rtl/>
+          <w:lang w:bidi="fa-IR"/>
+        </w:rPr>
+        <w:t xml:space="preserve">یک آبجکت </w:t>
+      </w:r>
+      <w:r>
+        <w:rPr>
+          <w:rFonts w:asciiTheme="minorHAnsi" w:eastAsiaTheme="minorHAnsi" w:hAnsiTheme="minorHAnsi" w:cstheme="minorBidi"/>
+          <w:sz w:val="22"/>
+          <w:szCs w:val="22"/>
+          <w:lang w:bidi="fa-IR"/>
+        </w:rPr>
+        <w:t>requrst</w:t>
+      </w:r>
+      <w:r>
+        <w:rPr>
+          <w:rFonts w:asciiTheme="minorHAnsi" w:eastAsiaTheme="minorHAnsi" w:hAnsiTheme="minorHAnsi" w:cstheme="minorBidi" w:hint="cs"/>
+          <w:sz w:val="22"/>
+          <w:szCs w:val="22"/>
+          <w:rtl/>
+          <w:lang w:bidi="fa-IR"/>
+        </w:rPr>
+        <w:t xml:space="preserve"> به کلاس </w:t>
+      </w:r>
+      <w:r>
+        <w:rPr>
+          <w:rFonts w:asciiTheme="minorHAnsi" w:eastAsiaTheme="minorHAnsi" w:hAnsiTheme="minorHAnsi" w:cstheme="minorBidi"/>
+          <w:sz w:val="22"/>
+          <w:szCs w:val="22"/>
+          <w:lang w:bidi="fa-IR"/>
+        </w:rPr>
+        <w:t>RequestController</w:t>
+      </w:r>
+      <w:r>
+        <w:rPr>
+          <w:rFonts w:asciiTheme="minorHAnsi" w:eastAsiaTheme="minorHAnsi" w:hAnsiTheme="minorHAnsi" w:cstheme="minorBidi" w:hint="cs"/>
+          <w:sz w:val="22"/>
+          <w:szCs w:val="22"/>
+          <w:rtl/>
+          <w:lang w:bidi="fa-IR"/>
+        </w:rPr>
+        <w:t xml:space="preserve"> به عنوان پارامتر پاس داده میشود</w:t>
+      </w:r>
+    </w:p>
+    <w:p>
+      <w:pPr>
+        <w:pStyle w:val="HTMLPreformatted"/>
+        <w:shd w:val="clear" w:color="auto" w:fill="FFFFFF"/>
+        <w:bidi/>
+        <w:spacing w:line="360" w:lineRule="auto"/>
+        <w:ind w:left="720"/>
+        <w:rPr>
+          <w:rFonts w:asciiTheme="minorHAnsi" w:eastAsiaTheme="minorHAnsi" w:hAnsiTheme="minorHAnsi" w:cstheme="minorBidi"/>
+          <w:sz w:val="22"/>
+          <w:szCs w:val="22"/>
+          <w:lang w:bidi="fa-IR"/>
+        </w:rPr>
+      </w:pPr>
+      <w:r>
+        <w:rPr>
+          <w:rFonts w:asciiTheme="minorHAnsi" w:eastAsiaTheme="minorHAnsi" w:hAnsiTheme="minorHAnsi" w:cstheme="minorBidi" w:hint="cs"/>
+          <w:sz w:val="22"/>
+          <w:szCs w:val="22"/>
+          <w:rtl/>
+          <w:lang w:bidi="fa-IR"/>
+        </w:rPr>
+        <w:t xml:space="preserve">این </w:t>
+      </w:r>
+      <w:r>
+        <w:rPr>
+          <w:rFonts w:asciiTheme="minorHAnsi" w:eastAsiaTheme="minorHAnsi" w:hAnsiTheme="minorHAnsi" w:cstheme="minorBidi"/>
+          <w:sz w:val="22"/>
+          <w:szCs w:val="22"/>
+          <w:lang w:bidi="fa-IR"/>
+        </w:rPr>
+        <w:t>Request</w:t>
+      </w:r>
+      <w:r>
+        <w:rPr>
+          <w:rFonts w:asciiTheme="minorHAnsi" w:eastAsiaTheme="minorHAnsi" w:hAnsiTheme="minorHAnsi" w:cstheme="minorBidi" w:hint="cs"/>
+          <w:sz w:val="22"/>
+          <w:szCs w:val="22"/>
+          <w:rtl/>
+          <w:lang w:bidi="fa-IR"/>
+        </w:rPr>
+        <w:t xml:space="preserve"> تبدیل به یک </w:t>
+      </w:r>
+      <w:r>
+        <w:rPr>
+          <w:rFonts w:asciiTheme="minorHAnsi" w:eastAsiaTheme="minorHAnsi" w:hAnsiTheme="minorHAnsi" w:cstheme="minorBidi"/>
+          <w:sz w:val="22"/>
+          <w:szCs w:val="22"/>
+          <w:lang w:bidi="fa-IR"/>
+        </w:rPr>
+        <w:t>RequestOBJ</w:t>
+      </w:r>
+      <w:r>
+        <w:rPr>
+          <w:rFonts w:asciiTheme="minorHAnsi" w:eastAsiaTheme="minorHAnsi" w:hAnsiTheme="minorHAnsi" w:cstheme="minorBidi" w:hint="cs"/>
+          <w:sz w:val="22"/>
+          <w:szCs w:val="22"/>
+          <w:rtl/>
+          <w:lang w:bidi="fa-IR"/>
+        </w:rPr>
+        <w:t xml:space="preserve"> میشود شامل </w:t>
+      </w:r>
+      <w:r>
+        <w:rPr>
+          <w:rFonts w:asciiTheme="minorHAnsi" w:eastAsiaTheme="minorHAnsi" w:hAnsiTheme="minorHAnsi" w:cstheme="minorBidi"/>
+          <w:sz w:val="22"/>
+          <w:szCs w:val="22"/>
+          <w:lang w:bidi="fa-IR"/>
+        </w:rPr>
+        <w:t>page method BookTO</w:t>
+      </w:r>
+    </w:p>
+    <w:p>
+      <w:pPr>
+        <w:pStyle w:val="HTMLPreformatted"/>
+        <w:shd w:val="clear" w:color="auto" w:fill="FFFFFF"/>
+        <w:bidi/>
+        <w:spacing w:line="360" w:lineRule="auto"/>
+        <w:ind w:left="720"/>
+        <w:rPr>
+          <w:rFonts w:asciiTheme="minorHAnsi" w:eastAsiaTheme="minorHAnsi" w:hAnsiTheme="minorHAnsi" w:cstheme="minorBidi" w:hint="cs"/>
+          <w:sz w:val="22"/>
+          <w:szCs w:val="22"/>
+          <w:rtl/>
+          <w:lang w:bidi="fa-IR"/>
+        </w:rPr>
+      </w:pPr>
+      <w:r>
+        <w:rPr>
+          <w:rFonts w:asciiTheme="minorHAnsi" w:eastAsiaTheme="minorHAnsi" w:hAnsiTheme="minorHAnsi" w:cstheme="minorBidi" w:hint="cs"/>
+          <w:sz w:val="22"/>
+          <w:szCs w:val="22"/>
+          <w:rtl/>
+          <w:lang w:bidi="fa-IR"/>
+        </w:rPr>
+        <w:t xml:space="preserve">همچنین یک </w:t>
+      </w:r>
+      <w:r>
+        <w:rPr>
+          <w:rFonts w:asciiTheme="minorHAnsi" w:eastAsiaTheme="minorHAnsi" w:hAnsiTheme="minorHAnsi" w:cstheme="minorBidi"/>
+          <w:sz w:val="22"/>
+          <w:szCs w:val="22"/>
+          <w:lang w:bidi="fa-IR"/>
+        </w:rPr>
+        <w:t>ResultObj</w:t>
+      </w:r>
+      <w:r>
+        <w:rPr>
+          <w:rFonts w:asciiTheme="minorHAnsi" w:eastAsiaTheme="minorHAnsi" w:hAnsiTheme="minorHAnsi" w:cstheme="minorBidi" w:hint="cs"/>
+          <w:sz w:val="22"/>
+          <w:szCs w:val="22"/>
+          <w:rtl/>
+          <w:lang w:bidi="fa-IR"/>
+        </w:rPr>
+        <w:t xml:space="preserve"> ساخته میشود و از آن یک اینستنس هم ایجاد میگردد.</w:t>
+      </w:r>
+    </w:p>
+    <w:p>
+      <w:pPr>
+        <w:pStyle w:val="HTMLPreformatted"/>
+        <w:shd w:val="clear" w:color="auto" w:fill="FFFFFF"/>
+        <w:bidi/>
+        <w:spacing w:line="360" w:lineRule="auto"/>
+        <w:ind w:left="720"/>
+        <w:rPr>
+          <w:rFonts w:asciiTheme="minorHAnsi" w:eastAsiaTheme="minorHAnsi" w:hAnsiTheme="minorHAnsi" w:cstheme="minorBidi" w:hint="cs"/>
+          <w:sz w:val="22"/>
+          <w:szCs w:val="22"/>
+          <w:rtl/>
+          <w:lang w:bidi="fa-IR"/>
+        </w:rPr>
+      </w:pPr>
+      <w:r>
+        <w:rPr>
+          <w:rFonts w:asciiTheme="minorHAnsi" w:eastAsiaTheme="minorHAnsi" w:hAnsiTheme="minorHAnsi" w:cstheme="minorBidi" w:hint="cs"/>
+          <w:sz w:val="22"/>
+          <w:szCs w:val="22"/>
+          <w:rtl/>
+          <w:lang w:bidi="fa-IR"/>
+        </w:rPr>
+        <w:t xml:space="preserve">کلاسهای </w:t>
+      </w:r>
+      <w:r>
+        <w:rPr>
+          <w:rFonts w:asciiTheme="minorHAnsi" w:eastAsiaTheme="minorHAnsi" w:hAnsiTheme="minorHAnsi" w:cstheme="minorBidi"/>
+          <w:sz w:val="22"/>
+          <w:szCs w:val="22"/>
+          <w:lang w:bidi="fa-IR"/>
+        </w:rPr>
+        <w:t>ResultOBJ</w:t>
+      </w:r>
+      <w:r>
+        <w:rPr>
+          <w:rFonts w:asciiTheme="minorHAnsi" w:eastAsiaTheme="minorHAnsi" w:hAnsiTheme="minorHAnsi" w:cstheme="minorBidi" w:hint="cs"/>
+          <w:sz w:val="22"/>
+          <w:szCs w:val="22"/>
+          <w:rtl/>
+          <w:lang w:bidi="fa-IR"/>
+        </w:rPr>
+        <w:t xml:space="preserve"> و </w:t>
+      </w:r>
+      <w:r>
+        <w:rPr>
+          <w:rFonts w:asciiTheme="minorHAnsi" w:eastAsiaTheme="minorHAnsi" w:hAnsiTheme="minorHAnsi" w:cstheme="minorBidi"/>
+          <w:sz w:val="22"/>
+          <w:szCs w:val="22"/>
+          <w:lang w:bidi="fa-IR"/>
+        </w:rPr>
+        <w:t>RequestOBJ</w:t>
+      </w:r>
+      <w:r>
+        <w:rPr>
+          <w:rFonts w:asciiTheme="minorHAnsi" w:eastAsiaTheme="minorHAnsi" w:hAnsiTheme="minorHAnsi" w:cstheme="minorBidi" w:hint="cs"/>
+          <w:sz w:val="22"/>
+          <w:szCs w:val="22"/>
+          <w:rtl/>
+          <w:lang w:bidi="fa-IR"/>
+        </w:rPr>
+        <w:t xml:space="preserve"> برای اجرا و ایجاد یک </w:t>
+      </w:r>
+      <w:r>
+        <w:rPr>
+          <w:rFonts w:asciiTheme="minorHAnsi" w:eastAsiaTheme="minorHAnsi" w:hAnsiTheme="minorHAnsi" w:cstheme="minorBidi"/>
+          <w:sz w:val="22"/>
+          <w:szCs w:val="22"/>
+          <w:lang w:bidi="fa-IR"/>
+        </w:rPr>
+        <w:t>result</w:t>
+      </w:r>
+      <w:r>
+        <w:rPr>
+          <w:rFonts w:asciiTheme="minorHAnsi" w:eastAsiaTheme="minorHAnsi" w:hAnsiTheme="minorHAnsi" w:cstheme="minorBidi" w:hint="cs"/>
+          <w:sz w:val="22"/>
+          <w:szCs w:val="22"/>
+          <w:rtl/>
+          <w:lang w:bidi="fa-IR"/>
+        </w:rPr>
+        <w:t xml:space="preserve"> به </w:t>
+      </w:r>
+      <w:r>
+        <w:rPr>
+          <w:rFonts w:asciiTheme="minorHAnsi" w:eastAsiaTheme="minorHAnsi" w:hAnsiTheme="minorHAnsi" w:cstheme="minorBidi"/>
+          <w:sz w:val="22"/>
+          <w:szCs w:val="22"/>
+          <w:lang w:bidi="fa-IR"/>
+        </w:rPr>
+        <w:t>RequestExecutor</w:t>
+      </w:r>
+      <w:r>
+        <w:rPr>
+          <w:rFonts w:asciiTheme="minorHAnsi" w:eastAsiaTheme="minorHAnsi" w:hAnsiTheme="minorHAnsi" w:cstheme="minorBidi" w:hint="cs"/>
+          <w:sz w:val="22"/>
+          <w:szCs w:val="22"/>
+          <w:rtl/>
+          <w:lang w:bidi="fa-IR"/>
+        </w:rPr>
+        <w:t xml:space="preserve"> ارسال میگردد.</w:t>
+      </w:r>
+    </w:p>
+    <w:p>
+      <w:pPr>
+        <w:pStyle w:val="HTMLPreformatted"/>
+        <w:shd w:val="clear" w:color="auto" w:fill="FFFFFF"/>
+        <w:bidi/>
+        <w:spacing w:line="360" w:lineRule="auto"/>
+        <w:ind w:left="720"/>
+        <w:rPr>
+          <w:rFonts w:asciiTheme="minorHAnsi" w:eastAsiaTheme="minorHAnsi" w:hAnsiTheme="minorHAnsi" w:cstheme="minorBidi" w:hint="cs"/>
+          <w:sz w:val="22"/>
+          <w:szCs w:val="22"/>
+          <w:rtl/>
+          <w:lang w:bidi="fa-IR"/>
+        </w:rPr>
+      </w:pPr>
+      <w:r>
+        <w:rPr>
+          <w:rFonts w:asciiTheme="minorHAnsi" w:eastAsiaTheme="minorHAnsi" w:hAnsiTheme="minorHAnsi" w:cstheme="minorBidi" w:hint="cs"/>
+          <w:sz w:val="22"/>
+          <w:szCs w:val="22"/>
+          <w:rtl/>
+          <w:lang w:bidi="fa-IR"/>
+        </w:rPr>
+        <w:t xml:space="preserve">برای اجرای دستورات مشخصات هر صفحه از فایل </w:t>
+      </w:r>
+      <w:r>
+        <w:rPr>
+          <w:rFonts w:asciiTheme="minorHAnsi" w:eastAsiaTheme="minorHAnsi" w:hAnsiTheme="minorHAnsi" w:cstheme="minorBidi"/>
+          <w:sz w:val="22"/>
+          <w:szCs w:val="22"/>
+          <w:lang w:bidi="fa-IR"/>
+        </w:rPr>
+        <w:t>page.xml</w:t>
+      </w:r>
+      <w:r>
+        <w:rPr>
+          <w:rFonts w:asciiTheme="minorHAnsi" w:eastAsiaTheme="minorHAnsi" w:hAnsiTheme="minorHAnsi" w:cstheme="minorBidi" w:hint="cs"/>
+          <w:sz w:val="22"/>
+          <w:szCs w:val="22"/>
+          <w:rtl/>
+          <w:lang w:bidi="fa-IR"/>
+        </w:rPr>
+        <w:t xml:space="preserve"> خوانده میشود این کار به کمک پکیج </w:t>
+      </w:r>
+      <w:r>
+        <w:rPr>
+          <w:rFonts w:asciiTheme="minorHAnsi" w:eastAsiaTheme="minorHAnsi" w:hAnsiTheme="minorHAnsi" w:cstheme="minorBidi"/>
+          <w:sz w:val="22"/>
+          <w:szCs w:val="22"/>
+          <w:lang w:bidi="fa-IR"/>
+        </w:rPr>
+        <w:t>xmlreader</w:t>
+      </w:r>
+      <w:r>
+        <w:rPr>
+          <w:rFonts w:asciiTheme="minorHAnsi" w:eastAsiaTheme="minorHAnsi" w:hAnsiTheme="minorHAnsi" w:cstheme="minorBidi" w:hint="cs"/>
+          <w:sz w:val="22"/>
+          <w:szCs w:val="22"/>
+          <w:rtl/>
+          <w:lang w:bidi="fa-IR"/>
+        </w:rPr>
+        <w:t xml:space="preserve"> انجام میشود و مشخصاتی نظیر سطح دسترسی صفحه و تعداد جایگاهایی که برای صفحه باید ایجاد شود و دستور العمل پر شدن هریک از جایگاهها خونده میشود.</w:t>
+      </w:r>
+    </w:p>
+    <w:p>
+      <w:pPr>
+        <w:pStyle w:val="HTMLPreformatted"/>
+        <w:shd w:val="clear" w:color="auto" w:fill="FFFFFF"/>
+        <w:bidi/>
+        <w:spacing w:line="360" w:lineRule="auto"/>
+        <w:ind w:left="720"/>
+        <w:rPr>
+          <w:rFonts w:asciiTheme="minorHAnsi" w:eastAsiaTheme="minorHAnsi" w:hAnsiTheme="minorHAnsi" w:cstheme="minorBidi" w:hint="cs"/>
+          <w:sz w:val="22"/>
+          <w:szCs w:val="22"/>
+          <w:rtl/>
+          <w:lang w:bidi="fa-IR"/>
+        </w:rPr>
+      </w:pPr>
+      <w:r>
+        <w:rPr>
+          <w:rFonts w:asciiTheme="minorHAnsi" w:eastAsiaTheme="minorHAnsi" w:hAnsiTheme="minorHAnsi" w:cstheme="minorBidi" w:hint="cs"/>
+          <w:sz w:val="22"/>
+          <w:szCs w:val="22"/>
+          <w:rtl/>
+          <w:lang w:bidi="fa-IR"/>
+        </w:rPr>
+        <w:t xml:space="preserve">این دستورالعملها در تگ </w:t>
+      </w:r>
+      <w:r>
+        <w:rPr>
+          <w:rFonts w:asciiTheme="minorHAnsi" w:eastAsiaTheme="minorHAnsi" w:hAnsiTheme="minorHAnsi" w:cstheme="minorBidi"/>
+          <w:sz w:val="22"/>
+          <w:szCs w:val="22"/>
+          <w:lang w:bidi="fa-IR"/>
+        </w:rPr>
+        <w:t>outs</w:t>
+      </w:r>
+      <w:r>
+        <w:rPr>
+          <w:rFonts w:asciiTheme="minorHAnsi" w:eastAsiaTheme="minorHAnsi" w:hAnsiTheme="minorHAnsi" w:cstheme="minorBidi" w:hint="cs"/>
+          <w:sz w:val="22"/>
+          <w:szCs w:val="22"/>
+          <w:rtl/>
+          <w:lang w:bidi="fa-IR"/>
+        </w:rPr>
+        <w:t xml:space="preserve"> ذخیره شده و متدهای </w:t>
+      </w:r>
+      <w:r>
+        <w:rPr>
+          <w:rFonts w:asciiTheme="minorHAnsi" w:eastAsiaTheme="minorHAnsi" w:hAnsiTheme="minorHAnsi" w:cstheme="minorBidi"/>
+          <w:sz w:val="22"/>
+          <w:szCs w:val="22"/>
+          <w:lang w:bidi="fa-IR"/>
+        </w:rPr>
+        <w:t>doOutPut methodopt</w:t>
+      </w:r>
+      <w:r>
+        <w:rPr>
+          <w:rFonts w:asciiTheme="minorHAnsi" w:eastAsiaTheme="minorHAnsi" w:hAnsiTheme="minorHAnsi" w:cstheme="minorBidi" w:hint="cs"/>
+          <w:sz w:val="22"/>
+          <w:szCs w:val="22"/>
+          <w:rtl/>
+          <w:lang w:bidi="fa-IR"/>
+        </w:rPr>
+        <w:t xml:space="preserve"> وظیفه اجرای این دستورالعملها رو به کمک رفلکشن دارند که نام متد </w:t>
+      </w:r>
+      <w:r>
+        <w:rPr>
+          <w:rFonts w:asciiTheme="minorHAnsi" w:eastAsiaTheme="minorHAnsi" w:hAnsiTheme="minorHAnsi" w:cstheme="minorBidi" w:hint="cs"/>
+          <w:sz w:val="22"/>
+          <w:szCs w:val="22"/>
+          <w:rtl/>
+          <w:lang w:bidi="fa-IR"/>
+        </w:rPr>
+        <w:t xml:space="preserve">را دریافت کرده و از کلاس </w:t>
+      </w:r>
+      <w:r>
+        <w:rPr>
+          <w:rFonts w:asciiTheme="minorHAnsi" w:eastAsiaTheme="minorHAnsi" w:hAnsiTheme="minorHAnsi" w:cstheme="minorBidi"/>
+          <w:sz w:val="22"/>
+          <w:szCs w:val="22"/>
+          <w:lang w:bidi="fa-IR"/>
+        </w:rPr>
+        <w:t>commandExecutor</w:t>
+      </w:r>
+      <w:r>
+        <w:rPr>
+          <w:rFonts w:asciiTheme="minorHAnsi" w:eastAsiaTheme="minorHAnsi" w:hAnsiTheme="minorHAnsi" w:cstheme="minorBidi" w:hint="cs"/>
+          <w:sz w:val="22"/>
+          <w:szCs w:val="22"/>
+          <w:rtl/>
+          <w:lang w:bidi="fa-IR"/>
+        </w:rPr>
+        <w:t xml:space="preserve"> اجرا میکنند.</w:t>
+      </w:r>
+    </w:p>
+    <w:p>
+      <w:pPr>
+        <w:pStyle w:val="HTMLPreformatted"/>
+        <w:shd w:val="clear" w:color="auto" w:fill="FFFFFF"/>
+        <w:bidi/>
+        <w:spacing w:line="360" w:lineRule="auto"/>
+        <w:ind w:left="720"/>
+        <w:rPr>
+          <w:rFonts w:asciiTheme="minorHAnsi" w:eastAsiaTheme="minorHAnsi" w:hAnsiTheme="minorHAnsi" w:cstheme="minorBidi" w:hint="cs"/>
+          <w:sz w:val="22"/>
+          <w:szCs w:val="22"/>
+          <w:rtl/>
+          <w:lang w:bidi="fa-IR"/>
+        </w:rPr>
+      </w:pPr>
+      <w:r>
+        <w:rPr>
+          <w:rFonts w:asciiTheme="minorHAnsi" w:eastAsiaTheme="minorHAnsi" w:hAnsiTheme="minorHAnsi" w:cstheme="minorBidi" w:hint="cs"/>
+          <w:sz w:val="22"/>
+          <w:szCs w:val="22"/>
+          <w:rtl/>
+          <w:lang w:bidi="fa-IR"/>
+        </w:rPr>
+        <w:t>در این کلاس هر متد که اجرا شود دیگر اجرا نمیشود و فقط نتیجه آن پاس داده میشود همچنین اگر متدی پیش نیاز متد ارسالی باشد این متد پیش نیاز قبل از آن اجرا میشود.</w:t>
+      </w:r>
+    </w:p>
+    <w:p>
+      <w:pPr>
+        <w:pStyle w:val="HTMLPreformatted"/>
+        <w:shd w:val="clear" w:color="auto" w:fill="FFFFFF"/>
+        <w:bidi/>
+        <w:spacing w:line="360" w:lineRule="auto"/>
+        <w:ind w:left="720"/>
+        <w:rPr>
+          <w:rFonts w:asciiTheme="minorHAnsi" w:eastAsiaTheme="minorHAnsi" w:hAnsiTheme="minorHAnsi" w:cstheme="minorBidi"/>
+          <w:sz w:val="22"/>
+          <w:szCs w:val="22"/>
+          <w:rtl/>
+          <w:lang w:bidi="fa-IR"/>
+        </w:rPr>
+      </w:pPr>
+    </w:p>
+    <w:p>
+      <w:pPr>
+        <w:pStyle w:val="HTMLPreformatted"/>
+        <w:shd w:val="clear" w:color="auto" w:fill="FFFFFF"/>
+        <w:bidi/>
+        <w:spacing w:line="360" w:lineRule="auto"/>
+        <w:ind w:left="720"/>
+        <w:rPr>
+          <w:rFonts w:asciiTheme="minorHAnsi" w:eastAsiaTheme="minorHAnsi" w:hAnsiTheme="minorHAnsi" w:cstheme="minorBidi"/>
+          <w:sz w:val="22"/>
+          <w:szCs w:val="22"/>
+          <w:rtl/>
+          <w:lang w:bidi="fa-IR"/>
+        </w:rPr>
+      </w:pPr>
+      <w:r>
+        <w:rPr>
+          <w:rFonts w:asciiTheme="minorHAnsi" w:eastAsiaTheme="minorHAnsi" w:hAnsiTheme="minorHAnsi" w:cstheme="minorBidi" w:hint="cs"/>
+          <w:sz w:val="22"/>
+          <w:szCs w:val="22"/>
+          <w:rtl/>
+          <w:lang w:bidi="fa-IR"/>
+        </w:rPr>
+        <w:t xml:space="preserve">اگر متدهای </w:t>
+      </w:r>
+      <w:r>
+        <w:rPr>
+          <w:rFonts w:asciiTheme="minorHAnsi" w:eastAsiaTheme="minorHAnsi" w:hAnsiTheme="minorHAnsi" w:cstheme="minorBidi"/>
+          <w:sz w:val="22"/>
+          <w:szCs w:val="22"/>
+          <w:lang w:bidi="fa-IR"/>
+        </w:rPr>
+        <w:t>add</w:t>
+      </w:r>
+      <w:r>
+        <w:rPr>
+          <w:rFonts w:asciiTheme="minorHAnsi" w:eastAsiaTheme="minorHAnsi" w:hAnsiTheme="minorHAnsi" w:cstheme="minorBidi" w:hint="cs"/>
+          <w:sz w:val="22"/>
+          <w:szCs w:val="22"/>
+          <w:rtl/>
+          <w:lang w:bidi="fa-IR"/>
+        </w:rPr>
+        <w:t xml:space="preserve"> یا </w:t>
+      </w:r>
+      <w:r>
+        <w:rPr>
+          <w:rFonts w:asciiTheme="minorHAnsi" w:eastAsiaTheme="minorHAnsi" w:hAnsiTheme="minorHAnsi" w:cstheme="minorBidi"/>
+          <w:sz w:val="22"/>
+          <w:szCs w:val="22"/>
+          <w:lang w:bidi="fa-IR"/>
+        </w:rPr>
+        <w:t>search</w:t>
+      </w:r>
+      <w:r>
+        <w:rPr>
+          <w:rFonts w:asciiTheme="minorHAnsi" w:eastAsiaTheme="minorHAnsi" w:hAnsiTheme="minorHAnsi" w:cstheme="minorBidi" w:hint="cs"/>
+          <w:sz w:val="22"/>
+          <w:szCs w:val="22"/>
+          <w:rtl/>
+          <w:lang w:bidi="fa-IR"/>
+        </w:rPr>
+        <w:t xml:space="preserve"> صدا شوند این متدها از لایه </w:t>
+      </w:r>
+      <w:r>
+        <w:rPr>
+          <w:rFonts w:asciiTheme="minorHAnsi" w:eastAsiaTheme="minorHAnsi" w:hAnsiTheme="minorHAnsi" w:cstheme="minorBidi"/>
+          <w:sz w:val="22"/>
+          <w:szCs w:val="22"/>
+          <w:lang w:bidi="fa-IR"/>
+        </w:rPr>
+        <w:t>model</w:t>
+      </w:r>
+      <w:r>
+        <w:rPr>
+          <w:rFonts w:asciiTheme="minorHAnsi" w:eastAsiaTheme="minorHAnsi" w:hAnsiTheme="minorHAnsi" w:cstheme="minorBidi" w:hint="cs"/>
+          <w:sz w:val="22"/>
+          <w:szCs w:val="22"/>
+          <w:rtl/>
+          <w:lang w:bidi="fa-IR"/>
+        </w:rPr>
+        <w:t xml:space="preserve"> صدازده شده و به کمک فریم ورک </w:t>
+      </w:r>
+      <w:r>
+        <w:rPr>
+          <w:rFonts w:asciiTheme="minorHAnsi" w:eastAsiaTheme="minorHAnsi" w:hAnsiTheme="minorHAnsi" w:cstheme="minorBidi"/>
+          <w:sz w:val="22"/>
+          <w:szCs w:val="22"/>
+          <w:lang w:bidi="fa-IR"/>
+        </w:rPr>
+        <w:t>Hibernate</w:t>
+      </w:r>
+      <w:r>
+        <w:rPr>
+          <w:rFonts w:asciiTheme="minorHAnsi" w:eastAsiaTheme="minorHAnsi" w:hAnsiTheme="minorHAnsi" w:cstheme="minorBidi" w:hint="cs"/>
+          <w:sz w:val="22"/>
+          <w:szCs w:val="22"/>
+          <w:rtl/>
+          <w:lang w:bidi="fa-IR"/>
+        </w:rPr>
+        <w:t xml:space="preserve"> عمل مورد نظر صورت میگیرد و خروجی برگشت داده میشود.</w:t>
+      </w:r>
+    </w:p>
+    <w:p>
+      <w:pPr>
+        <w:pStyle w:val="HTMLPreformatted"/>
+        <w:shd w:val="clear" w:color="auto" w:fill="FFFFFF"/>
+        <w:bidi/>
+        <w:spacing w:line="360" w:lineRule="auto"/>
+        <w:ind w:left="720"/>
+        <w:rPr>
+          <w:rFonts w:asciiTheme="minorHAnsi" w:eastAsiaTheme="minorHAnsi" w:hAnsiTheme="minorHAnsi" w:cstheme="minorBidi"/>
+          <w:sz w:val="22"/>
+          <w:szCs w:val="22"/>
+          <w:rtl/>
+          <w:lang w:bidi="fa-IR"/>
+        </w:rPr>
+      </w:pPr>
+    </w:p>
+    <w:p>
+      <w:pPr>
+        <w:pStyle w:val="HTMLPreformatted"/>
+        <w:shd w:val="clear" w:color="auto" w:fill="FFFFFF"/>
+        <w:bidi/>
+        <w:spacing w:line="360" w:lineRule="auto"/>
+        <w:ind w:left="720"/>
+        <w:rPr>
           <w:color w:val="000000"/>
           <w:sz w:val="18"/>
           <w:szCs w:val="18"/>
-          <w:shd w:val="clear" w:color="auto" w:fill="E4E4FF"/>
-          <w:rtl/>
-        </w:rPr>
-      </w:pPr>
-      <w:r>
-        <w:rPr>
-          <w:rFonts w:hint="cs"/>
-          <w:rtl/>
-          <w:lang w:bidi="fa-IR"/>
-        </w:rPr>
-        <w:t xml:space="preserve">ابتدا یک آبجکت </w:t>
-      </w:r>
-      <w:proofErr w:type="spellStart"/>
-      <w:r>
-        <w:rPr>
-          <w:lang w:bidi="fa-IR"/>
-        </w:rPr>
-        <w:t>requrst</w:t>
-      </w:r>
-      <w:proofErr w:type="spellEnd"/>
-      <w:r>
-        <w:rPr>
-          <w:rFonts w:hint="cs"/>
-          <w:rtl/>
-          <w:lang w:bidi="fa-IR"/>
-        </w:rPr>
-        <w:t xml:space="preserve"> به کلاس </w:t>
-      </w:r>
-      <w:proofErr w:type="spellStart"/>
+        </w:rPr>
+      </w:pPr>
+      <w:r>
+        <w:rPr>
+          <w:rFonts w:asciiTheme="minorHAnsi" w:eastAsiaTheme="minorHAnsi" w:hAnsiTheme="minorHAnsi" w:cstheme="minorBidi" w:hint="cs"/>
+          <w:sz w:val="22"/>
+          <w:szCs w:val="22"/>
+          <w:rtl/>
+          <w:lang w:bidi="fa-IR"/>
+        </w:rPr>
+        <w:t>خلاصه این فرآیند در شکل زیر نمایش داده شده است.</w:t>
+      </w:r>
+      <w:bookmarkStart w:id="1" w:name="_GoBack"/>
+      <w:bookmarkEnd w:id="1"/>
       <w:r>
         <w:rPr>
           <w:color w:val="000000"/>
           <w:sz w:val="18"/>
           <w:szCs w:val="18"/>
-          <w:shd w:val="clear" w:color="auto" w:fill="E4E4FF"/>
-        </w:rPr>
-        <w:t>RequestController</w:t>
-      </w:r>
-      <w:proofErr w:type="spellEnd"/>
-      <w:r>
-        <w:rPr>
-          <w:rFonts w:hint="cs"/>
+        </w:rPr>
+        <w:t xml:space="preserve"> </w:t>
+      </w:r>
+    </w:p>
+    <w:p>
+      <w:pPr>
+        <w:pStyle w:val="HTMLPreformatted"/>
+        <w:shd w:val="clear" w:color="auto" w:fill="FFFFFF"/>
+        <w:bidi/>
+        <w:rPr>
           <w:color w:val="000000"/>
           <w:sz w:val="18"/>
           <w:szCs w:val="18"/>
-          <w:shd w:val="clear" w:color="auto" w:fill="E4E4FF"/>
-          <w:rtl/>
-        </w:rPr>
-        <w:t xml:space="preserve"> به عنوان پارامتر پاس داده میشود و این درخواست به یک شی درخواست در کلاس </w:t>
-      </w:r>
-      <w:proofErr w:type="spellStart"/>
-      <w:r>
-        <w:rPr>
+        </w:rPr>
+      </w:pPr>
+      <w:r>
+        <w:rPr>
+          <w:noProof/>
           <w:color w:val="000000"/>
           <w:sz w:val="18"/>
           <w:szCs w:val="18"/>
-          <w:shd w:val="clear" w:color="auto" w:fill="E4E4FF"/>
-        </w:rPr>
-        <w:t>RequestOBJ</w:t>
-      </w:r>
-      <w:proofErr w:type="spellEnd"/>
-      <w:r>
-        <w:rPr>
-          <w:rFonts w:hint="cs"/>
-          <w:color w:val="000000"/>
-          <w:sz w:val="18"/>
-          <w:szCs w:val="18"/>
-          <w:shd w:val="clear" w:color="auto" w:fill="E4E4FF"/>
-          <w:rtl/>
-        </w:rPr>
-        <w:t xml:space="preserve"> پاس داده میشود سپس این آبجکت توسط </w:t>
-      </w:r>
-      <w:proofErr w:type="spellStart"/>
-      <w:r>
-        <w:rPr>
-          <w:color w:val="000000"/>
-          <w:sz w:val="18"/>
-          <w:szCs w:val="18"/>
-          <w:shd w:val="clear" w:color="auto" w:fill="E4E4FF"/>
-        </w:rPr>
-        <w:t>RequestExecutor</w:t>
-      </w:r>
-      <w:proofErr w:type="spellEnd"/>
-      <w:r>
-        <w:rPr>
-          <w:rFonts w:hint="cs"/>
-          <w:color w:val="000000"/>
-          <w:sz w:val="18"/>
-          <w:szCs w:val="18"/>
-          <w:shd w:val="clear" w:color="auto" w:fill="E4E4FF"/>
-          <w:rtl/>
-        </w:rPr>
-        <w:t xml:space="preserve"> اجرا میشود. مدیریت سطح دسترسی ها در این کلاس مدیریت میشود.</w:t>
-      </w:r>
-    </w:p>
-    <w:p>
-      <w:pPr>
-        <w:pStyle w:val="HTMLPreformatted"/>
-        <w:shd w:val="clear" w:color="auto" w:fill="FFFFFF"/>
-        <w:bidi/>
-        <w:rPr>
-          <w:color w:val="000000"/>
-          <w:sz w:val="18"/>
-          <w:szCs w:val="18"/>
-        </w:rPr>
-      </w:pPr>
-      <w:r>
-        <w:rPr>
-          <w:rFonts w:hint="cs"/>
-          <w:color w:val="000000"/>
-          <w:sz w:val="18"/>
-          <w:szCs w:val="18"/>
-          <w:shd w:val="clear" w:color="auto" w:fill="E4E4FF"/>
-          <w:rtl/>
-        </w:rPr>
-        <w:t xml:space="preserve">همچنین خروجی ها ساخته شده و توسط </w:t>
-      </w:r>
-      <w:proofErr w:type="spellStart"/>
-      <w:r>
-        <w:rPr>
-          <w:color w:val="000000"/>
-          <w:sz w:val="18"/>
-          <w:szCs w:val="18"/>
-          <w:shd w:val="clear" w:color="auto" w:fill="E4E4FF"/>
-        </w:rPr>
-        <w:t>RequestController</w:t>
-      </w:r>
-      <w:proofErr w:type="spellEnd"/>
-      <w:r>
-        <w:rPr>
-          <w:rFonts w:hint="cs"/>
-          <w:color w:val="000000"/>
-          <w:sz w:val="18"/>
-          <w:szCs w:val="18"/>
-          <w:shd w:val="clear" w:color="auto" w:fill="E4E4FF"/>
-          <w:rtl/>
-        </w:rPr>
-        <w:t xml:space="preserve"> به صفحه مورد درخواست بگرشت داده میشود.</w:t>
-      </w:r>
-      <w:bookmarkStart w:id="0" w:name="_GoBack"/>
-      <w:bookmarkEnd w:id="0"/>
-    </w:p>
-    <w:p>
-      <w:pPr>
-        <w:pStyle w:val="HTMLPreformatted"/>
-        <w:shd w:val="clear" w:color="auto" w:fill="FFFFFF"/>
-        <w:bidi/>
-        <w:rPr>
-          <w:color w:val="000000"/>
-          <w:sz w:val="18"/>
-          <w:szCs w:val="18"/>
-        </w:rPr>
-      </w:pPr>
-    </w:p>
-    <w:p>
-      <w:pPr>
-        <w:pStyle w:val="HTMLPreformatted"/>
-        <w:shd w:val="clear" w:color="auto" w:fill="FFFFFF"/>
-        <w:bidi/>
-        <w:rPr>
-          <w:color w:val="000000"/>
-          <w:sz w:val="18"/>
-          <w:szCs w:val="18"/>
-        </w:rPr>
-      </w:pPr>
+          <w:rtl/>
+        </w:rPr>
+        <w:lastRenderedPageBreak/>
+        <w:drawing>
+          <wp:inline distT="0" distB="0" distL="0" distR="0">
+            <wp:extent cx="5943600" cy="2815624"/>
+            <wp:effectExtent l="0" t="0" r="0" b="3810"/>
+            <wp:docPr id="2" name="Picture 2" descr="C:\Users\Amir\Desktop\Hosh.png"/>
+            <wp:cNvGraphicFramePr>
+              <a:graphicFrameLocks xmlns:a="http://schemas.openxmlformats.org/drawingml/2006/main" noChangeAspect="1"/>
+            </wp:cNvGraphicFramePr>
+            <a:graphic xmlns:a="http://schemas.openxmlformats.org/drawingml/2006/main">
+              <a:graphicData uri="http://schemas.openxmlformats.org/drawingml/2006/picture">
+                <pic:pic xmlns:pic="http://schemas.openxmlformats.org/drawingml/2006/picture">
+                  <pic:nvPicPr>
+                    <pic:cNvPr id="0" name="Picture 2" descr="C:\Users\Amir\Desktop\Hosh.png"/>
+                    <pic:cNvPicPr>
+                      <a:picLocks noChangeAspect="1" noChangeArrowheads="1"/>
+                    </pic:cNvPicPr>
+                  </pic:nvPicPr>
+                  <pic:blipFill>
+                    <a:blip r:embed="rId5">
+                      <a:extLst>
+                        <a:ext uri="{28A0092B-C50C-407E-A947-70E740481C1C}">
+                          <a14:useLocalDpi xmlns:a14="http://schemas.microsoft.com/office/drawing/2010/main" val="0"/>
+                        </a:ext>
+                      </a:extLst>
+                    </a:blip>
+                    <a:srcRect/>
+                    <a:stretch>
+                      <a:fillRect/>
+                    </a:stretch>
+                  </pic:blipFill>
+                  <pic:spPr bwMode="auto">
+                    <a:xfrm>
+                      <a:off x="0" y="0"/>
+                      <a:ext cx="5943600" cy="2815624"/>
+                    </a:xfrm>
+                    <a:prstGeom prst="rect">
+                      <a:avLst/>
+                    </a:prstGeom>
+                    <a:noFill/>
+                    <a:ln>
+                      <a:noFill/>
+                    </a:ln>
+                  </pic:spPr>
+                </pic:pic>
+              </a:graphicData>
+            </a:graphic>
+          </wp:inline>
+        </w:drawing>
+      </w:r>
     </w:p>
     <w:sectPr>
       <w:pgSz w:w="12240" w:h="15840"/>

</xml_diff>